<commit_message>
add note at 20161214
</commit_message>
<xml_diff>
--- a/doc/CM3-note.docx
+++ b/doc/CM3-note.docx
@@ -3,11 +3,6 @@
 <w:document xmlns:wpc="http://schemas.microsoft.com/office/word/2010/wordprocessingCanvas" xmlns:mc="http://schemas.openxmlformats.org/markup-compatibility/2006" xmlns:o="urn:schemas-microsoft-com:office:office" xmlns:r="http://schemas.openxmlformats.org/officeDocument/2006/relationships" xmlns:m="http://schemas.openxmlformats.org/officeDocument/2006/math" xmlns:v="urn:schemas-microsoft-com:vml" xmlns:wp14="http://schemas.microsoft.com/office/word/2010/wordprocessingDrawing" xmlns:wp="http://schemas.openxmlformats.org/drawingml/2006/wordprocessingDrawing" xmlns:w10="urn:schemas-microsoft-com:office:word" xmlns:w="http://schemas.openxmlformats.org/wordprocessingml/2006/main" xmlns:w14="http://schemas.microsoft.com/office/word/2010/wordml" xmlns:wpg="http://schemas.microsoft.com/office/word/2010/wordprocessingGroup" xmlns:wpi="http://schemas.microsoft.com/office/word/2010/wordprocessingInk" xmlns:wne="http://schemas.microsoft.com/office/word/2006/wordml" xmlns:wps="http://schemas.microsoft.com/office/word/2010/wordprocessingShape" mc:Ignorable="w14 wp14">
   <w:body>
     <w:p>
-      <w:pPr>
-        <w:rPr>
-          <w:rFonts w:hint="eastAsia"/>
-        </w:rPr>
-      </w:pPr>
       <w:r>
         <w:rPr>
           <w:rFonts w:hint="eastAsia"/>
@@ -31,7 +26,7 @@
                     </pic:cNvPicPr>
                   </pic:nvPicPr>
                   <pic:blipFill>
-                    <a:blip r:embed="rId5">
+                    <a:blip r:embed="rId7">
                       <a:extLst>
                         <a:ext uri="{28A0092B-C50C-407E-A947-70E740481C1C}">
                           <a14:useLocalDpi xmlns:a14="http://schemas.microsoft.com/office/drawing/2010/main" val="0"/>
@@ -63,19 +58,8 @@
         </w:drawing>
       </w:r>
     </w:p>
-    <w:p>
-      <w:pPr>
-        <w:rPr>
-          <w:rFonts w:hint="eastAsia"/>
-        </w:rPr>
-      </w:pPr>
-    </w:p>
-    <w:p>
-      <w:pPr>
-        <w:rPr>
-          <w:rFonts w:hint="eastAsia"/>
-        </w:rPr>
-      </w:pPr>
+    <w:p/>
+    <w:p>
       <w:r>
         <w:rPr>
           <w:rFonts w:hint="eastAsia"/>
@@ -99,7 +83,7 @@
                     </pic:cNvPicPr>
                   </pic:nvPicPr>
                   <pic:blipFill>
-                    <a:blip r:embed="rId6">
+                    <a:blip r:embed="rId8">
                       <a:extLst>
                         <a:ext uri="{28A0092B-C50C-407E-A947-70E740481C1C}">
                           <a14:useLocalDpi xmlns:a14="http://schemas.microsoft.com/office/drawing/2010/main" val="0"/>
@@ -131,19 +115,8 @@
         </w:drawing>
       </w:r>
     </w:p>
-    <w:p>
-      <w:pPr>
-        <w:rPr>
-          <w:rFonts w:hint="eastAsia"/>
-        </w:rPr>
-      </w:pPr>
-    </w:p>
-    <w:p>
-      <w:pPr>
-        <w:rPr>
-          <w:rFonts w:hint="eastAsia"/>
-        </w:rPr>
-      </w:pPr>
+    <w:p/>
+    <w:p>
       <w:r>
         <w:rPr>
           <w:rFonts w:hint="eastAsia"/>
@@ -167,7 +140,7 @@
                     </pic:cNvPicPr>
                   </pic:nvPicPr>
                   <pic:blipFill>
-                    <a:blip r:embed="rId7">
+                    <a:blip r:embed="rId9">
                       <a:extLst>
                         <a:ext uri="{28A0092B-C50C-407E-A947-70E740481C1C}">
                           <a14:useLocalDpi xmlns:a14="http://schemas.microsoft.com/office/drawing/2010/main" val="0"/>
@@ -198,16 +171,8 @@
           </wp:inline>
         </w:drawing>
       </w:r>
-      <w:bookmarkStart w:id="0" w:name="_GoBack"/>
-      <w:bookmarkEnd w:id="0"/>
-    </w:p>
-    <w:p>
-      <w:pPr>
-        <w:rPr>
-          <w:rFonts w:hint="eastAsia"/>
-        </w:rPr>
-      </w:pPr>
-    </w:p>
+    </w:p>
+    <w:p/>
     <w:p>
       <w:r>
         <w:rPr>
@@ -399,13 +364,8 @@
     </w:p>
     <w:p/>
     <w:p>
-      <w:proofErr w:type="gramStart"/>
-      <w:r>
-        <w:t>CONTROL[</w:t>
-      </w:r>
-      <w:proofErr w:type="gramEnd"/>
-      <w:r>
-        <w:t xml:space="preserve">0] </w:t>
+      <w:r>
+        <w:t xml:space="preserve">CONTROL[0] </w:t>
       </w:r>
     </w:p>
     <w:p>
@@ -415,19 +375,11 @@
         </w:rPr>
         <w:t>0=</w:t>
       </w:r>
-      <w:proofErr w:type="gramStart"/>
-      <w:r>
-        <w:rPr>
-          <w:rFonts w:hint="eastAsia"/>
-        </w:rPr>
-        <w:t>特权级</w:t>
-      </w:r>
-      <w:proofErr w:type="gramEnd"/>
-      <w:r>
-        <w:rPr>
-          <w:rFonts w:hint="eastAsia"/>
-        </w:rPr>
-        <w:t>的线程模式</w:t>
+      <w:r>
+        <w:rPr>
+          <w:rFonts w:hint="eastAsia"/>
+        </w:rPr>
+        <w:t>特权级的线程模式</w:t>
       </w:r>
     </w:p>
     <w:p>
@@ -455,21 +407,7 @@
         <w:rPr>
           <w:rFonts w:hint="eastAsia"/>
         </w:rPr>
-        <w:t>模式永远都是</w:t>
-      </w:r>
-      <w:proofErr w:type="gramStart"/>
-      <w:r>
-        <w:rPr>
-          <w:rFonts w:hint="eastAsia"/>
-        </w:rPr>
-        <w:t>特权级</w:t>
-      </w:r>
-      <w:proofErr w:type="gramEnd"/>
-      <w:r>
-        <w:rPr>
-          <w:rFonts w:hint="eastAsia"/>
-        </w:rPr>
-        <w:t>的</w:t>
+        <w:t>模式永远都是特权级的</w:t>
       </w:r>
     </w:p>
     <w:p/>
@@ -724,35 +662,19 @@
         <w:rPr>
           <w:rFonts w:hint="eastAsia"/>
         </w:rPr>
-        <w:t>的</w:t>
-      </w:r>
-      <w:proofErr w:type="gramStart"/>
-      <w:r>
-        <w:rPr>
-          <w:rFonts w:hint="eastAsia"/>
-        </w:rPr>
-        <w:t>”</w:t>
-      </w:r>
-      <w:proofErr w:type="gramEnd"/>
+        <w:t>的”</w:t>
+      </w:r>
       <w:r>
         <w:rPr>
           <w:rFonts w:hint="eastAsia"/>
         </w:rPr>
         <w:t>&amp;</w:t>
       </w:r>
-      <w:proofErr w:type="gramStart"/>
-      <w:r>
-        <w:rPr>
-          <w:rFonts w:hint="eastAsia"/>
-        </w:rPr>
-        <w:t>”</w:t>
-      </w:r>
-      <w:proofErr w:type="gramEnd"/>
-      <w:r>
-        <w:rPr>
-          <w:rFonts w:hint="eastAsia"/>
-        </w:rPr>
-        <w:t>功能相同</w:t>
+      <w:r>
+        <w:rPr>
+          <w:rFonts w:hint="eastAsia"/>
+        </w:rPr>
+        <w:t>”功能相同</w:t>
       </w:r>
     </w:p>
     <w:p>
@@ -918,21 +840,7 @@
         <w:rPr>
           <w:rFonts w:hint="eastAsia"/>
         </w:rPr>
-        <w:t>加载</w:t>
-      </w:r>
-      <w:proofErr w:type="gramStart"/>
-      <w:r>
-        <w:rPr>
-          <w:rFonts w:hint="eastAsia"/>
-        </w:rPr>
-        <w:t>一</w:t>
-      </w:r>
-      <w:proofErr w:type="gramEnd"/>
-      <w:r>
-        <w:rPr>
-          <w:rFonts w:hint="eastAsia"/>
-        </w:rPr>
-        <w:t>个数的</w:t>
+        <w:t>加载一个数的</w:t>
       </w:r>
       <w:r>
         <w:rPr>
@@ -1150,19 +1058,11 @@
         </w:rPr>
         <w:t xml:space="preserve"> 16 </w:t>
       </w:r>
-      <w:proofErr w:type="gramStart"/>
-      <w:r>
-        <w:rPr>
-          <w:rFonts w:hint="eastAsia"/>
-        </w:rPr>
-        <w:t>位半字</w:t>
-      </w:r>
-      <w:proofErr w:type="gramEnd"/>
-      <w:r>
-        <w:rPr>
-          <w:rFonts w:hint="eastAsia"/>
-        </w:rPr>
-        <w:t>进行字节反转，然后带符号扩展到</w:t>
+      <w:r>
+        <w:rPr>
+          <w:rFonts w:hint="eastAsia"/>
+        </w:rPr>
+        <w:t>位半字进行字节反转，然后带符号扩展到</w:t>
       </w:r>
       <w:r>
         <w:rPr>
@@ -1341,21 +1241,7 @@
         <w:rPr>
           <w:rFonts w:hint="eastAsia"/>
         </w:rPr>
-        <w:t>B&lt;</w:t>
-      </w:r>
-      <w:proofErr w:type="spellStart"/>
-      <w:r>
-        <w:rPr>
-          <w:rFonts w:hint="eastAsia"/>
-        </w:rPr>
-        <w:t>cond</w:t>
-      </w:r>
-      <w:proofErr w:type="spellEnd"/>
-      <w:r>
-        <w:rPr>
-          <w:rFonts w:hint="eastAsia"/>
-        </w:rPr>
-        <w:t xml:space="preserve">&gt; </w:t>
+        <w:t xml:space="preserve">B&lt;cond&gt; </w:t>
       </w:r>
       <w:r>
         <w:rPr>
@@ -1528,21 +1414,7 @@
         <w:rPr>
           <w:rFonts w:hint="eastAsia"/>
         </w:rPr>
-        <w:t>从存储器中</w:t>
-      </w:r>
-      <w:proofErr w:type="gramStart"/>
-      <w:r>
-        <w:rPr>
-          <w:rFonts w:hint="eastAsia"/>
-        </w:rPr>
-        <w:t>加载半</w:t>
-      </w:r>
-      <w:proofErr w:type="gramEnd"/>
-      <w:r>
-        <w:rPr>
-          <w:rFonts w:hint="eastAsia"/>
-        </w:rPr>
-        <w:t>字到一个寄存器中</w:t>
+        <w:t>从存储器中加载半字到一个寄存器中</w:t>
       </w:r>
     </w:p>
     <w:p>
@@ -1570,21 +1442,7 @@
         <w:rPr>
           <w:rFonts w:hint="eastAsia"/>
         </w:rPr>
-        <w:t>从存储器中</w:t>
-      </w:r>
-      <w:proofErr w:type="gramStart"/>
-      <w:r>
-        <w:rPr>
-          <w:rFonts w:hint="eastAsia"/>
-        </w:rPr>
-        <w:t>加载半</w:t>
-      </w:r>
-      <w:proofErr w:type="gramEnd"/>
-      <w:r>
-        <w:rPr>
-          <w:rFonts w:hint="eastAsia"/>
-        </w:rPr>
-        <w:t>字，再经过带符号扩展后存储一个寄存器中</w:t>
+        <w:t>从存储器中加载半字，再经过带符号扩展后存储一个寄存器中</w:t>
       </w:r>
     </w:p>
     <w:p>
@@ -1682,21 +1540,7 @@
         <w:rPr>
           <w:rFonts w:hint="eastAsia"/>
         </w:rPr>
-        <w:t>压入多个寄存器到</w:t>
-      </w:r>
-      <w:proofErr w:type="gramStart"/>
-      <w:r>
-        <w:rPr>
-          <w:rFonts w:hint="eastAsia"/>
-        </w:rPr>
-        <w:t>栈</w:t>
-      </w:r>
-      <w:proofErr w:type="gramEnd"/>
-      <w:r>
-        <w:rPr>
-          <w:rFonts w:hint="eastAsia"/>
-        </w:rPr>
-        <w:t>中</w:t>
+        <w:t>压入多个寄存器到栈中</w:t>
       </w:r>
     </w:p>
     <w:p>
@@ -1710,21 +1554,7 @@
         <w:rPr>
           <w:rFonts w:hint="eastAsia"/>
         </w:rPr>
-        <w:t>从</w:t>
-      </w:r>
-      <w:proofErr w:type="gramStart"/>
-      <w:r>
-        <w:rPr>
-          <w:rFonts w:hint="eastAsia"/>
-        </w:rPr>
-        <w:t>栈</w:t>
-      </w:r>
-      <w:proofErr w:type="gramEnd"/>
-      <w:r>
-        <w:rPr>
-          <w:rFonts w:hint="eastAsia"/>
-        </w:rPr>
-        <w:t>中弹出多个值到寄存器中</w:t>
+        <w:t>从栈中弹出多个值到寄存器中</w:t>
       </w:r>
     </w:p>
     <w:p/>
@@ -1994,19 +1824,11 @@
         </w:rPr>
         <w:t xml:space="preserve"> 12 </w:t>
       </w:r>
-      <w:proofErr w:type="gramStart"/>
-      <w:r>
-        <w:rPr>
-          <w:rFonts w:hint="eastAsia"/>
-        </w:rPr>
-        <w:t>位立即</w:t>
-      </w:r>
-      <w:proofErr w:type="gramEnd"/>
-      <w:r>
-        <w:rPr>
-          <w:rFonts w:hint="eastAsia"/>
-        </w:rPr>
-        <w:t>数）</w:t>
+      <w:r>
+        <w:rPr>
+          <w:rFonts w:hint="eastAsia"/>
+        </w:rPr>
+        <w:t>位立即数）</w:t>
       </w:r>
     </w:p>
     <w:p>
@@ -2058,14 +1880,12 @@
         </w:rPr>
         <w:t xml:space="preserve">BFC </w:t>
       </w:r>
-      <w:proofErr w:type="gramStart"/>
       <w:r>
         <w:rPr>
           <w:rFonts w:hint="eastAsia"/>
         </w:rPr>
         <w:t>位段清零</w:t>
       </w:r>
-      <w:proofErr w:type="gramEnd"/>
     </w:p>
     <w:p>
       <w:r>
@@ -2074,14 +1894,12 @@
         </w:rPr>
         <w:t xml:space="preserve">BFI </w:t>
       </w:r>
-      <w:proofErr w:type="gramStart"/>
       <w:r>
         <w:rPr>
           <w:rFonts w:hint="eastAsia"/>
         </w:rPr>
         <w:t>位段插入</w:t>
       </w:r>
-      <w:proofErr w:type="gramEnd"/>
     </w:p>
     <w:p>
       <w:r>
@@ -2133,14 +1951,12 @@
         </w:rPr>
         <w:t xml:space="preserve">EOR </w:t>
       </w:r>
-      <w:proofErr w:type="gramStart"/>
       <w:r>
         <w:rPr>
           <w:rFonts w:hint="eastAsia"/>
         </w:rPr>
         <w:t>按位异或</w:t>
       </w:r>
-      <w:proofErr w:type="gramEnd"/>
     </w:p>
     <w:p>
       <w:r>
@@ -2217,19 +2033,11 @@
         </w:rPr>
         <w:t xml:space="preserve"> 16 </w:t>
       </w:r>
-      <w:proofErr w:type="gramStart"/>
-      <w:r>
-        <w:rPr>
-          <w:rFonts w:hint="eastAsia"/>
-        </w:rPr>
-        <w:t>位立即</w:t>
-      </w:r>
-      <w:proofErr w:type="gramEnd"/>
-      <w:r>
-        <w:rPr>
-          <w:rFonts w:hint="eastAsia"/>
-        </w:rPr>
-        <w:t>数放到寄存器的底</w:t>
+      <w:r>
+        <w:rPr>
+          <w:rFonts w:hint="eastAsia"/>
+        </w:rPr>
+        <w:t>位立即数放到寄存器的底</w:t>
       </w:r>
       <w:r>
         <w:rPr>
@@ -2293,19 +2101,11 @@
         </w:rPr>
         <w:t xml:space="preserve"> 16 </w:t>
       </w:r>
-      <w:proofErr w:type="gramStart"/>
-      <w:r>
-        <w:rPr>
-          <w:rFonts w:hint="eastAsia"/>
-        </w:rPr>
-        <w:t>位立即</w:t>
-      </w:r>
-      <w:proofErr w:type="gramEnd"/>
-      <w:r>
-        <w:rPr>
-          <w:rFonts w:hint="eastAsia"/>
-        </w:rPr>
-        <w:t>数到寄存器（其实汇编器会产生</w:t>
+      <w:r>
+        <w:rPr>
+          <w:rFonts w:hint="eastAsia"/>
+        </w:rPr>
+        <w:t>位立即数到寄存器（其实汇编器会产生</w:t>
       </w:r>
       <w:r>
         <w:rPr>
@@ -2339,19 +2139,11 @@
         </w:rPr>
         <w:t xml:space="preserve"> 16 </w:t>
       </w:r>
-      <w:proofErr w:type="gramStart"/>
-      <w:r>
-        <w:rPr>
-          <w:rFonts w:hint="eastAsia"/>
-        </w:rPr>
-        <w:t>位立即</w:t>
-      </w:r>
-      <w:proofErr w:type="gramEnd"/>
-      <w:r>
-        <w:rPr>
-          <w:rFonts w:hint="eastAsia"/>
-        </w:rPr>
-        <w:t>数放到寄存器的高</w:t>
+      <w:r>
+        <w:rPr>
+          <w:rFonts w:hint="eastAsia"/>
+        </w:rPr>
+        <w:t>位立即数放到寄存器的高</w:t>
       </w:r>
       <w:r>
         <w:rPr>
@@ -2401,21 +2193,7 @@
         <w:rPr>
           <w:rFonts w:hint="eastAsia"/>
         </w:rPr>
-        <w:t>移动</w:t>
-      </w:r>
-      <w:proofErr w:type="gramStart"/>
-      <w:r>
-        <w:rPr>
-          <w:rFonts w:hint="eastAsia"/>
-        </w:rPr>
-        <w:t>一</w:t>
-      </w:r>
-      <w:proofErr w:type="gramEnd"/>
-      <w:r>
-        <w:rPr>
-          <w:rFonts w:hint="eastAsia"/>
-        </w:rPr>
-        <w:t>个数的补码</w:t>
+        <w:t>移动一个数的补码</w:t>
       </w:r>
     </w:p>
     <w:p>
@@ -2453,19 +2231,11 @@
         </w:rPr>
         <w:t xml:space="preserve">ORN </w:t>
       </w:r>
-      <w:proofErr w:type="gramStart"/>
-      <w:r>
-        <w:rPr>
-          <w:rFonts w:hint="eastAsia"/>
-        </w:rPr>
-        <w:t>把源操作数</w:t>
-      </w:r>
-      <w:proofErr w:type="gramEnd"/>
-      <w:r>
-        <w:rPr>
-          <w:rFonts w:hint="eastAsia"/>
-        </w:rPr>
-        <w:t>按位取反后，再执行按位或（原文为逻辑或，有误——译注）</w:t>
+      <w:r>
+        <w:rPr>
+          <w:rFonts w:hint="eastAsia"/>
+        </w:rPr>
+        <w:t>把源操作数按位取反后，再执行按位或（原文为逻辑或，有误——译注）</w:t>
       </w:r>
     </w:p>
     <w:p>
@@ -2541,21 +2311,7 @@
         <w:rPr>
           <w:rFonts w:hint="eastAsia"/>
         </w:rPr>
-        <w:t>位</w:t>
-      </w:r>
-      <w:proofErr w:type="gramStart"/>
-      <w:r>
-        <w:rPr>
-          <w:rFonts w:hint="eastAsia"/>
-        </w:rPr>
-        <w:t>整数做按字节</w:t>
-      </w:r>
-      <w:proofErr w:type="gramEnd"/>
-      <w:r>
-        <w:rPr>
-          <w:rFonts w:hint="eastAsia"/>
-        </w:rPr>
-        <w:t>反转</w:t>
+        <w:t>位整数做按字节反转</w:t>
       </w:r>
     </w:p>
     <w:p>
@@ -2607,21 +2363,7 @@
         <w:rPr>
           <w:rFonts w:hint="eastAsia"/>
         </w:rPr>
-        <w:t>位整数的低半</w:t>
-      </w:r>
-      <w:proofErr w:type="gramStart"/>
-      <w:r>
-        <w:rPr>
-          <w:rFonts w:hint="eastAsia"/>
-        </w:rPr>
-        <w:t>字执行</w:t>
-      </w:r>
-      <w:proofErr w:type="gramEnd"/>
-      <w:r>
-        <w:rPr>
-          <w:rFonts w:hint="eastAsia"/>
-        </w:rPr>
-        <w:t>字节反转，再带符号扩展成</w:t>
+        <w:t>位整数的低半字执行字节反转，再带符号扩展成</w:t>
       </w:r>
       <w:r>
         <w:rPr>
@@ -2747,19 +2489,11 @@
         </w:rPr>
         <w:t xml:space="preserve">SMLAL </w:t>
       </w:r>
-      <w:proofErr w:type="gramStart"/>
-      <w:r>
-        <w:rPr>
-          <w:rFonts w:hint="eastAsia"/>
-        </w:rPr>
-        <w:t>带符号长乘加</w:t>
-      </w:r>
-      <w:proofErr w:type="gramEnd"/>
-      <w:r>
-        <w:rPr>
-          <w:rFonts w:hint="eastAsia"/>
-        </w:rPr>
-        <w:t>（两个带符号的</w:t>
+      <w:r>
+        <w:rPr>
+          <w:rFonts w:hint="eastAsia"/>
+        </w:rPr>
+        <w:t>带符号长乘加（两个带符号的</w:t>
       </w:r>
       <w:r>
         <w:rPr>
@@ -2897,19 +2631,11 @@
         </w:rPr>
         <w:t xml:space="preserve"> 12 </w:t>
       </w:r>
-      <w:proofErr w:type="gramStart"/>
-      <w:r>
-        <w:rPr>
-          <w:rFonts w:hint="eastAsia"/>
-        </w:rPr>
-        <w:t>位立即</w:t>
-      </w:r>
-      <w:proofErr w:type="gramEnd"/>
-      <w:r>
-        <w:rPr>
-          <w:rFonts w:hint="eastAsia"/>
-        </w:rPr>
-        <w:t>数</w:t>
+      <w:r>
+        <w:rPr>
+          <w:rFonts w:hint="eastAsia"/>
+        </w:rPr>
+        <w:t>位立即数</w:t>
       </w:r>
     </w:p>
     <w:p>
@@ -3017,21 +2743,7 @@
         <w:rPr>
           <w:rFonts w:hint="eastAsia"/>
         </w:rPr>
-        <w:t>无</w:t>
-      </w:r>
-      <w:proofErr w:type="gramStart"/>
-      <w:r>
-        <w:rPr>
-          <w:rFonts w:hint="eastAsia"/>
-        </w:rPr>
-        <w:t>符号长乘加</w:t>
-      </w:r>
-      <w:proofErr w:type="gramEnd"/>
-      <w:r>
-        <w:rPr>
-          <w:rFonts w:hint="eastAsia"/>
-        </w:rPr>
-        <w:t>（两个无符号的</w:t>
+        <w:t>无符号长乘加（两个无符号的</w:t>
       </w:r>
       <w:r>
         <w:rPr>
@@ -3059,19 +2771,11 @@
       </w:r>
     </w:p>
     <w:p>
-      <w:proofErr w:type="gramStart"/>
-      <w:r>
-        <w:rPr>
-          <w:rFonts w:hint="eastAsia"/>
-        </w:rPr>
-        <w:t>个</w:t>
-      </w:r>
-      <w:proofErr w:type="gramEnd"/>
-      <w:r>
-        <w:rPr>
-          <w:rFonts w:hint="eastAsia"/>
-        </w:rPr>
-        <w:t>无符号</w:t>
+      <w:r>
+        <w:rPr>
+          <w:rFonts w:hint="eastAsia"/>
+        </w:rPr>
+        <w:t>个无符号</w:t>
       </w:r>
       <w:r>
         <w:rPr>
@@ -3135,21 +2839,7 @@
         <w:rPr>
           <w:rFonts w:hint="eastAsia"/>
         </w:rPr>
-        <w:t>无符号饱和操作（</w:t>
-      </w:r>
-      <w:proofErr w:type="gramStart"/>
-      <w:r>
-        <w:rPr>
-          <w:rFonts w:hint="eastAsia"/>
-        </w:rPr>
-        <w:t>但是源</w:t>
-      </w:r>
-      <w:proofErr w:type="gramEnd"/>
-      <w:r>
-        <w:rPr>
-          <w:rFonts w:hint="eastAsia"/>
-        </w:rPr>
-        <w:t>操作数是带符号的——译注）</w:t>
+        <w:t>无符号饱和操作（但是源操作数是带符号的——译注）</w:t>
       </w:r>
     </w:p>
     <w:p>
@@ -3329,19 +3019,11 @@
         </w:rPr>
         <w:t xml:space="preserve">LDRH </w:t>
       </w:r>
-      <w:proofErr w:type="gramStart"/>
-      <w:r>
-        <w:rPr>
-          <w:rFonts w:hint="eastAsia"/>
-        </w:rPr>
-        <w:t>加载半</w:t>
-      </w:r>
-      <w:proofErr w:type="gramEnd"/>
-      <w:r>
-        <w:rPr>
-          <w:rFonts w:hint="eastAsia"/>
-        </w:rPr>
-        <w:t>字到寄存器</w:t>
+      <w:r>
+        <w:rPr>
+          <w:rFonts w:hint="eastAsia"/>
+        </w:rPr>
+        <w:t>加载半字到寄存器</w:t>
       </w:r>
     </w:p>
     <w:p>
@@ -3351,19 +3033,11 @@
         </w:rPr>
         <w:t xml:space="preserve">LDRSH </w:t>
       </w:r>
-      <w:proofErr w:type="gramStart"/>
-      <w:r>
-        <w:rPr>
-          <w:rFonts w:hint="eastAsia"/>
-        </w:rPr>
-        <w:t>加载半</w:t>
-      </w:r>
-      <w:proofErr w:type="gramEnd"/>
-      <w:r>
-        <w:rPr>
-          <w:rFonts w:hint="eastAsia"/>
-        </w:rPr>
-        <w:t>字到寄存器，再带符号扩展到</w:t>
+      <w:r>
+        <w:rPr>
+          <w:rFonts w:hint="eastAsia"/>
+        </w:rPr>
+        <w:t>加载半字到寄存器，再带符号扩展到</w:t>
       </w:r>
       <w:r>
         <w:rPr>
@@ -3403,21 +3077,7 @@
         <w:rPr>
           <w:rFonts w:hint="eastAsia"/>
         </w:rPr>
-        <w:t>从连续的地址空间</w:t>
-      </w:r>
-      <w:proofErr w:type="gramStart"/>
-      <w:r>
-        <w:rPr>
-          <w:rFonts w:hint="eastAsia"/>
-        </w:rPr>
-        <w:t>加载双</w:t>
-      </w:r>
-      <w:proofErr w:type="gramEnd"/>
-      <w:r>
-        <w:rPr>
-          <w:rFonts w:hint="eastAsia"/>
-        </w:rPr>
-        <w:t>字（</w:t>
+        <w:t>从连续的地址空间加载双字（</w:t>
       </w:r>
       <w:r>
         <w:rPr>
@@ -3437,19 +3097,11 @@
         </w:rPr>
         <w:t xml:space="preserve"> 2 </w:t>
       </w:r>
-      <w:proofErr w:type="gramStart"/>
-      <w:r>
-        <w:rPr>
-          <w:rFonts w:hint="eastAsia"/>
-        </w:rPr>
-        <w:t>个</w:t>
-      </w:r>
-      <w:proofErr w:type="gramEnd"/>
-      <w:r>
-        <w:rPr>
-          <w:rFonts w:hint="eastAsia"/>
-        </w:rPr>
-        <w:t>寄存器</w:t>
+      <w:r>
+        <w:rPr>
+          <w:rFonts w:hint="eastAsia"/>
+        </w:rPr>
+        <w:t>个寄存器</w:t>
       </w:r>
     </w:p>
     <w:p>
@@ -3527,19 +3179,11 @@
         </w:rPr>
         <w:t xml:space="preserve"> 2 </w:t>
       </w:r>
-      <w:proofErr w:type="gramStart"/>
-      <w:r>
-        <w:rPr>
-          <w:rFonts w:hint="eastAsia"/>
-        </w:rPr>
-        <w:t>个</w:t>
-      </w:r>
-      <w:proofErr w:type="gramEnd"/>
-      <w:r>
-        <w:rPr>
-          <w:rFonts w:hint="eastAsia"/>
-        </w:rPr>
-        <w:t>寄存器组成的双字到连续的地址空间中</w:t>
+      <w:r>
+        <w:rPr>
+          <w:rFonts w:hint="eastAsia"/>
+        </w:rPr>
+        <w:t>个寄存器组成的双字到连续的地址空间中</w:t>
       </w:r>
     </w:p>
     <w:p>
@@ -3735,21 +3379,7 @@
         <w:rPr>
           <w:rFonts w:hint="eastAsia"/>
         </w:rPr>
-        <w:t>加载字到寄存器，并且在内核中标明</w:t>
-      </w:r>
-      <w:proofErr w:type="gramStart"/>
-      <w:r>
-        <w:rPr>
-          <w:rFonts w:hint="eastAsia"/>
-        </w:rPr>
-        <w:t>一</w:t>
-      </w:r>
-      <w:proofErr w:type="gramEnd"/>
-      <w:r>
-        <w:rPr>
-          <w:rFonts w:hint="eastAsia"/>
-        </w:rPr>
-        <w:t>段地址进入了互斥访问状态</w:t>
+        <w:t>加载字到寄存器，并且在内核中标明一段地址进入了互斥访问状态</w:t>
       </w:r>
     </w:p>
     <w:p>
@@ -3759,33 +3389,11 @@
         </w:rPr>
         <w:t xml:space="preserve">LDREXH </w:t>
       </w:r>
-      <w:proofErr w:type="gramStart"/>
-      <w:r>
-        <w:rPr>
-          <w:rFonts w:hint="eastAsia"/>
-        </w:rPr>
-        <w:t>加载半</w:t>
-      </w:r>
-      <w:proofErr w:type="gramEnd"/>
-      <w:r>
-        <w:rPr>
-          <w:rFonts w:hint="eastAsia"/>
-        </w:rPr>
-        <w:t>字到寄存器，并且在内核中标明</w:t>
-      </w:r>
-      <w:proofErr w:type="gramStart"/>
-      <w:r>
-        <w:rPr>
-          <w:rFonts w:hint="eastAsia"/>
-        </w:rPr>
-        <w:t>一</w:t>
-      </w:r>
-      <w:proofErr w:type="gramEnd"/>
-      <w:r>
-        <w:rPr>
-          <w:rFonts w:hint="eastAsia"/>
-        </w:rPr>
-        <w:t>段地址进入了互斥访问状态</w:t>
+      <w:r>
+        <w:rPr>
+          <w:rFonts w:hint="eastAsia"/>
+        </w:rPr>
+        <w:t>加载半字到寄存器，并且在内核中标明一段地址进入了互斥访问状态</w:t>
       </w:r>
     </w:p>
     <w:p>
@@ -3799,21 +3407,7 @@
         <w:rPr>
           <w:rFonts w:hint="eastAsia"/>
         </w:rPr>
-        <w:t>加载字节到寄存器，并且在内核中标明</w:t>
-      </w:r>
-      <w:proofErr w:type="gramStart"/>
-      <w:r>
-        <w:rPr>
-          <w:rFonts w:hint="eastAsia"/>
-        </w:rPr>
-        <w:t>一</w:t>
-      </w:r>
-      <w:proofErr w:type="gramEnd"/>
-      <w:r>
-        <w:rPr>
-          <w:rFonts w:hint="eastAsia"/>
-        </w:rPr>
-        <w:t>段地址进入了互斥访问状态</w:t>
+        <w:t>加载字节到寄存器，并且在内核中标明一段地址进入了互斥访问状态</w:t>
       </w:r>
     </w:p>
     <w:p>
@@ -4093,6 +3687,11 @@
     </w:p>
     <w:p/>
     <w:p>
+      <w:pPr>
+        <w:rPr>
+          <w:rFonts w:hint="eastAsia"/>
+        </w:rPr>
+      </w:pPr>
       <w:r>
         <w:rPr>
           <w:noProof/>
@@ -4116,7 +3715,7 @@
                     </pic:cNvPicPr>
                   </pic:nvPicPr>
                   <pic:blipFill>
-                    <a:blip r:embed="rId8">
+                    <a:blip r:embed="rId10">
                       <a:extLst>
                         <a:ext uri="{28A0092B-C50C-407E-A947-70E740481C1C}">
                           <a14:useLocalDpi xmlns:a14="http://schemas.microsoft.com/office/drawing/2010/main" val="0"/>
@@ -4148,6 +3747,265 @@
         </w:drawing>
       </w:r>
     </w:p>
+    <w:p>
+      <w:pPr>
+        <w:rPr>
+          <w:rFonts w:hint="eastAsia"/>
+        </w:rPr>
+      </w:pPr>
+    </w:p>
+    <w:p>
+      <w:pPr>
+        <w:rPr>
+          <w:rFonts w:hint="eastAsia"/>
+        </w:rPr>
+      </w:pPr>
+      <w:r>
+        <w:rPr>
+          <w:noProof/>
+        </w:rPr>
+        <w:drawing>
+          <wp:inline distT="0" distB="0" distL="0" distR="0">
+            <wp:extent cx="5267325" cy="3810000"/>
+            <wp:effectExtent l="0" t="0" r="9525" b="0"/>
+            <wp:docPr id="5" name="图片 5"/>
+            <wp:cNvGraphicFramePr>
+              <a:graphicFrameLocks xmlns:a="http://schemas.openxmlformats.org/drawingml/2006/main" noChangeAspect="1"/>
+            </wp:cNvGraphicFramePr>
+            <a:graphic xmlns:a="http://schemas.openxmlformats.org/drawingml/2006/main">
+              <a:graphicData uri="http://schemas.openxmlformats.org/drawingml/2006/picture">
+                <pic:pic xmlns:pic="http://schemas.openxmlformats.org/drawingml/2006/picture">
+                  <pic:nvPicPr>
+                    <pic:cNvPr id="0" name="Picture 1"/>
+                    <pic:cNvPicPr>
+                      <a:picLocks noChangeAspect="1" noChangeArrowheads="1"/>
+                    </pic:cNvPicPr>
+                  </pic:nvPicPr>
+                  <pic:blipFill>
+                    <a:blip r:embed="rId11">
+                      <a:extLst>
+                        <a:ext uri="{28A0092B-C50C-407E-A947-70E740481C1C}">
+                          <a14:useLocalDpi xmlns:a14="http://schemas.microsoft.com/office/drawing/2010/main" val="0"/>
+                        </a:ext>
+                      </a:extLst>
+                    </a:blip>
+                    <a:srcRect/>
+                    <a:stretch>
+                      <a:fillRect/>
+                    </a:stretch>
+                  </pic:blipFill>
+                  <pic:spPr bwMode="auto">
+                    <a:xfrm>
+                      <a:off x="0" y="0"/>
+                      <a:ext cx="5267325" cy="3810000"/>
+                    </a:xfrm>
+                    <a:prstGeom prst="rect">
+                      <a:avLst/>
+                    </a:prstGeom>
+                    <a:noFill/>
+                    <a:ln>
+                      <a:noFill/>
+                    </a:ln>
+                  </pic:spPr>
+                </pic:pic>
+              </a:graphicData>
+            </a:graphic>
+          </wp:inline>
+        </w:drawing>
+      </w:r>
+    </w:p>
+    <w:p>
+      <w:pPr>
+        <w:rPr>
+          <w:rFonts w:hint="eastAsia"/>
+        </w:rPr>
+      </w:pPr>
+    </w:p>
+    <w:p>
+      <w:pPr>
+        <w:rPr>
+          <w:rFonts w:hint="eastAsia"/>
+        </w:rPr>
+      </w:pPr>
+      <w:r>
+        <w:rPr>
+          <w:noProof/>
+        </w:rPr>
+        <w:lastRenderedPageBreak/>
+        <w:drawing>
+          <wp:inline distT="0" distB="0" distL="0" distR="0">
+            <wp:extent cx="5267325" cy="3743325"/>
+            <wp:effectExtent l="0" t="0" r="9525" b="9525"/>
+            <wp:docPr id="7" name="图片 7"/>
+            <wp:cNvGraphicFramePr>
+              <a:graphicFrameLocks xmlns:a="http://schemas.openxmlformats.org/drawingml/2006/main" noChangeAspect="1"/>
+            </wp:cNvGraphicFramePr>
+            <a:graphic xmlns:a="http://schemas.openxmlformats.org/drawingml/2006/main">
+              <a:graphicData uri="http://schemas.openxmlformats.org/drawingml/2006/picture">
+                <pic:pic xmlns:pic="http://schemas.openxmlformats.org/drawingml/2006/picture">
+                  <pic:nvPicPr>
+                    <pic:cNvPr id="0" name="Picture 3"/>
+                    <pic:cNvPicPr>
+                      <a:picLocks noChangeAspect="1" noChangeArrowheads="1"/>
+                    </pic:cNvPicPr>
+                  </pic:nvPicPr>
+                  <pic:blipFill>
+                    <a:blip r:embed="rId12">
+                      <a:extLst>
+                        <a:ext uri="{28A0092B-C50C-407E-A947-70E740481C1C}">
+                          <a14:useLocalDpi xmlns:a14="http://schemas.microsoft.com/office/drawing/2010/main" val="0"/>
+                        </a:ext>
+                      </a:extLst>
+                    </a:blip>
+                    <a:srcRect/>
+                    <a:stretch>
+                      <a:fillRect/>
+                    </a:stretch>
+                  </pic:blipFill>
+                  <pic:spPr bwMode="auto">
+                    <a:xfrm>
+                      <a:off x="0" y="0"/>
+                      <a:ext cx="5267325" cy="3743325"/>
+                    </a:xfrm>
+                    <a:prstGeom prst="rect">
+                      <a:avLst/>
+                    </a:prstGeom>
+                    <a:noFill/>
+                    <a:ln>
+                      <a:noFill/>
+                    </a:ln>
+                  </pic:spPr>
+                </pic:pic>
+              </a:graphicData>
+            </a:graphic>
+          </wp:inline>
+        </w:drawing>
+      </w:r>
+    </w:p>
+    <w:p>
+      <w:pPr>
+        <w:rPr>
+          <w:rFonts w:hint="eastAsia"/>
+        </w:rPr>
+      </w:pPr>
+      <w:r>
+        <w:rPr>
+          <w:noProof/>
+        </w:rPr>
+        <w:drawing>
+          <wp:inline distT="0" distB="0" distL="0" distR="0">
+            <wp:extent cx="5124450" cy="1343662"/>
+            <wp:effectExtent l="0" t="0" r="0" b="8890"/>
+            <wp:docPr id="8" name="图片 8"/>
+            <wp:cNvGraphicFramePr>
+              <a:graphicFrameLocks xmlns:a="http://schemas.openxmlformats.org/drawingml/2006/main" noChangeAspect="1"/>
+            </wp:cNvGraphicFramePr>
+            <a:graphic xmlns:a="http://schemas.openxmlformats.org/drawingml/2006/main">
+              <a:graphicData uri="http://schemas.openxmlformats.org/drawingml/2006/picture">
+                <pic:pic xmlns:pic="http://schemas.openxmlformats.org/drawingml/2006/picture">
+                  <pic:nvPicPr>
+                    <pic:cNvPr id="0" name="Picture 4"/>
+                    <pic:cNvPicPr>
+                      <a:picLocks noChangeAspect="1" noChangeArrowheads="1"/>
+                    </pic:cNvPicPr>
+                  </pic:nvPicPr>
+                  <pic:blipFill>
+                    <a:blip r:embed="rId13">
+                      <a:extLst>
+                        <a:ext uri="{28A0092B-C50C-407E-A947-70E740481C1C}">
+                          <a14:useLocalDpi xmlns:a14="http://schemas.microsoft.com/office/drawing/2010/main" val="0"/>
+                        </a:ext>
+                      </a:extLst>
+                    </a:blip>
+                    <a:srcRect/>
+                    <a:stretch>
+                      <a:fillRect/>
+                    </a:stretch>
+                  </pic:blipFill>
+                  <pic:spPr bwMode="auto">
+                    <a:xfrm>
+                      <a:off x="0" y="0"/>
+                      <a:ext cx="5124450" cy="1343662"/>
+                    </a:xfrm>
+                    <a:prstGeom prst="rect">
+                      <a:avLst/>
+                    </a:prstGeom>
+                    <a:noFill/>
+                    <a:ln>
+                      <a:noFill/>
+                    </a:ln>
+                  </pic:spPr>
+                </pic:pic>
+              </a:graphicData>
+            </a:graphic>
+          </wp:inline>
+        </w:drawing>
+      </w:r>
+    </w:p>
+    <w:p>
+      <w:pPr>
+        <w:rPr>
+          <w:rFonts w:hint="eastAsia"/>
+        </w:rPr>
+      </w:pPr>
+      <w:r>
+        <w:rPr>
+          <w:noProof/>
+        </w:rPr>
+        <w:drawing>
+          <wp:inline distT="0" distB="0" distL="0" distR="0">
+            <wp:extent cx="5019675" cy="1488656"/>
+            <wp:effectExtent l="0" t="0" r="0" b="0"/>
+            <wp:docPr id="9" name="图片 9"/>
+            <wp:cNvGraphicFramePr>
+              <a:graphicFrameLocks xmlns:a="http://schemas.openxmlformats.org/drawingml/2006/main" noChangeAspect="1"/>
+            </wp:cNvGraphicFramePr>
+            <a:graphic xmlns:a="http://schemas.openxmlformats.org/drawingml/2006/main">
+              <a:graphicData uri="http://schemas.openxmlformats.org/drawingml/2006/picture">
+                <pic:pic xmlns:pic="http://schemas.openxmlformats.org/drawingml/2006/picture">
+                  <pic:nvPicPr>
+                    <pic:cNvPr id="0" name="Picture 5"/>
+                    <pic:cNvPicPr>
+                      <a:picLocks noChangeAspect="1" noChangeArrowheads="1"/>
+                    </pic:cNvPicPr>
+                  </pic:nvPicPr>
+                  <pic:blipFill>
+                    <a:blip r:embed="rId14">
+                      <a:extLst>
+                        <a:ext uri="{28A0092B-C50C-407E-A947-70E740481C1C}">
+                          <a14:useLocalDpi xmlns:a14="http://schemas.microsoft.com/office/drawing/2010/main" val="0"/>
+                        </a:ext>
+                      </a:extLst>
+                    </a:blip>
+                    <a:srcRect/>
+                    <a:stretch>
+                      <a:fillRect/>
+                    </a:stretch>
+                  </pic:blipFill>
+                  <pic:spPr bwMode="auto">
+                    <a:xfrm>
+                      <a:off x="0" y="0"/>
+                      <a:ext cx="5019675" cy="1488656"/>
+                    </a:xfrm>
+                    <a:prstGeom prst="rect">
+                      <a:avLst/>
+                    </a:prstGeom>
+                    <a:noFill/>
+                    <a:ln>
+                      <a:noFill/>
+                    </a:ln>
+                  </pic:spPr>
+                </pic:pic>
+              </a:graphicData>
+            </a:graphic>
+          </wp:inline>
+        </w:drawing>
+      </w:r>
+    </w:p>
+    <w:p>
+      <w:bookmarkStart w:id="0" w:name="_GoBack"/>
+      <w:bookmarkEnd w:id="0"/>
+    </w:p>
     <w:sectPr>
       <w:pgSz w:w="11906" w:h="16838"/>
       <w:pgMar w:top="1440" w:right="1800" w:bottom="1440" w:left="1800" w:header="851" w:footer="992" w:gutter="0"/>
@@ -4156,6 +4014,44 @@
     </w:sectPr>
   </w:body>
 </w:document>
+</file>
+
+<file path=word/endnotes.xml><?xml version="1.0" encoding="utf-8"?>
+<w:endnotes xmlns:wpc="http://schemas.microsoft.com/office/word/2010/wordprocessingCanvas" xmlns:mc="http://schemas.openxmlformats.org/markup-compatibility/2006" xmlns:o="urn:schemas-microsoft-com:office:office" xmlns:r="http://schemas.openxmlformats.org/officeDocument/2006/relationships" xmlns:m="http://schemas.openxmlformats.org/officeDocument/2006/math" xmlns:v="urn:schemas-microsoft-com:vml" xmlns:wp14="http://schemas.microsoft.com/office/word/2010/wordprocessingDrawing" xmlns:wp="http://schemas.openxmlformats.org/drawingml/2006/wordprocessingDrawing" xmlns:w10="urn:schemas-microsoft-com:office:word" xmlns:w="http://schemas.openxmlformats.org/wordprocessingml/2006/main" xmlns:w14="http://schemas.microsoft.com/office/word/2010/wordml" xmlns:wpg="http://schemas.microsoft.com/office/word/2010/wordprocessingGroup" xmlns:wpi="http://schemas.microsoft.com/office/word/2010/wordprocessingInk" xmlns:wne="http://schemas.microsoft.com/office/word/2006/wordml" xmlns:wps="http://schemas.microsoft.com/office/word/2010/wordprocessingShape" mc:Ignorable="w14 wp14">
+  <w:endnote w:type="separator" w:id="-1">
+    <w:p>
+      <w:r>
+        <w:separator/>
+      </w:r>
+    </w:p>
+  </w:endnote>
+  <w:endnote w:type="continuationSeparator" w:id="0">
+    <w:p>
+      <w:r>
+        <w:continuationSeparator/>
+      </w:r>
+    </w:p>
+  </w:endnote>
+</w:endnotes>
+</file>
+
+<file path=word/footnotes.xml><?xml version="1.0" encoding="utf-8"?>
+<w:footnotes xmlns:wpc="http://schemas.microsoft.com/office/word/2010/wordprocessingCanvas" xmlns:mc="http://schemas.openxmlformats.org/markup-compatibility/2006" xmlns:o="urn:schemas-microsoft-com:office:office" xmlns:r="http://schemas.openxmlformats.org/officeDocument/2006/relationships" xmlns:m="http://schemas.openxmlformats.org/officeDocument/2006/math" xmlns:v="urn:schemas-microsoft-com:vml" xmlns:wp14="http://schemas.microsoft.com/office/word/2010/wordprocessingDrawing" xmlns:wp="http://schemas.openxmlformats.org/drawingml/2006/wordprocessingDrawing" xmlns:w10="urn:schemas-microsoft-com:office:word" xmlns:w="http://schemas.openxmlformats.org/wordprocessingml/2006/main" xmlns:w14="http://schemas.microsoft.com/office/word/2010/wordml" xmlns:wpg="http://schemas.microsoft.com/office/word/2010/wordprocessingGroup" xmlns:wpi="http://schemas.microsoft.com/office/word/2010/wordprocessingInk" xmlns:wne="http://schemas.microsoft.com/office/word/2006/wordml" xmlns:wps="http://schemas.microsoft.com/office/word/2010/wordprocessingShape" mc:Ignorable="w14 wp14">
+  <w:footnote w:type="separator" w:id="-1">
+    <w:p>
+      <w:r>
+        <w:separator/>
+      </w:r>
+    </w:p>
+  </w:footnote>
+  <w:footnote w:type="continuationSeparator" w:id="0">
+    <w:p>
+      <w:r>
+        <w:continuationSeparator/>
+      </w:r>
+    </w:p>
+  </w:footnote>
+</w:footnotes>
 </file>
 
 <file path=word/styles.xml><?xml version="1.0" encoding="utf-8"?>
@@ -4366,6 +4262,71 @@
     <w:uiPriority w:val="99"/>
     <w:semiHidden/>
     <w:rsid w:val="0006105F"/>
+    <w:rPr>
+      <w:sz w:val="18"/>
+      <w:szCs w:val="18"/>
+    </w:rPr>
+  </w:style>
+  <w:style w:type="paragraph" w:styleId="a4">
+    <w:name w:val="header"/>
+    <w:basedOn w:val="a"/>
+    <w:link w:val="Char0"/>
+    <w:uiPriority w:val="99"/>
+    <w:unhideWhenUsed/>
+    <w:rsid w:val="002675F3"/>
+    <w:pPr>
+      <w:pBdr>
+        <w:bottom w:val="single" w:sz="6" w:space="1" w:color="auto"/>
+      </w:pBdr>
+      <w:tabs>
+        <w:tab w:val="center" w:pos="4153"/>
+        <w:tab w:val="right" w:pos="8306"/>
+      </w:tabs>
+      <w:snapToGrid w:val="0"/>
+      <w:jc w:val="center"/>
+    </w:pPr>
+    <w:rPr>
+      <w:sz w:val="18"/>
+      <w:szCs w:val="18"/>
+    </w:rPr>
+  </w:style>
+  <w:style w:type="character" w:customStyle="1" w:styleId="Char0">
+    <w:name w:val="页眉 Char"/>
+    <w:basedOn w:val="a0"/>
+    <w:link w:val="a4"/>
+    <w:uiPriority w:val="99"/>
+    <w:rsid w:val="002675F3"/>
+    <w:rPr>
+      <w:sz w:val="18"/>
+      <w:szCs w:val="18"/>
+    </w:rPr>
+  </w:style>
+  <w:style w:type="paragraph" w:styleId="a5">
+    <w:name w:val="footer"/>
+    <w:basedOn w:val="a"/>
+    <w:link w:val="Char1"/>
+    <w:uiPriority w:val="99"/>
+    <w:unhideWhenUsed/>
+    <w:rsid w:val="002675F3"/>
+    <w:pPr>
+      <w:tabs>
+        <w:tab w:val="center" w:pos="4153"/>
+        <w:tab w:val="right" w:pos="8306"/>
+      </w:tabs>
+      <w:snapToGrid w:val="0"/>
+      <w:jc w:val="left"/>
+    </w:pPr>
+    <w:rPr>
+      <w:sz w:val="18"/>
+      <w:szCs w:val="18"/>
+    </w:rPr>
+  </w:style>
+  <w:style w:type="character" w:customStyle="1" w:styleId="Char1">
+    <w:name w:val="页脚 Char"/>
+    <w:basedOn w:val="a0"/>
+    <w:link w:val="a5"/>
+    <w:uiPriority w:val="99"/>
+    <w:rsid w:val="002675F3"/>
     <w:rPr>
       <w:sz w:val="18"/>
       <w:szCs w:val="18"/>
@@ -4582,6 +4543,71 @@
     <w:uiPriority w:val="99"/>
     <w:semiHidden/>
     <w:rsid w:val="0006105F"/>
+    <w:rPr>
+      <w:sz w:val="18"/>
+      <w:szCs w:val="18"/>
+    </w:rPr>
+  </w:style>
+  <w:style w:type="paragraph" w:styleId="a4">
+    <w:name w:val="header"/>
+    <w:basedOn w:val="a"/>
+    <w:link w:val="Char0"/>
+    <w:uiPriority w:val="99"/>
+    <w:unhideWhenUsed/>
+    <w:rsid w:val="002675F3"/>
+    <w:pPr>
+      <w:pBdr>
+        <w:bottom w:val="single" w:sz="6" w:space="1" w:color="auto"/>
+      </w:pBdr>
+      <w:tabs>
+        <w:tab w:val="center" w:pos="4153"/>
+        <w:tab w:val="right" w:pos="8306"/>
+      </w:tabs>
+      <w:snapToGrid w:val="0"/>
+      <w:jc w:val="center"/>
+    </w:pPr>
+    <w:rPr>
+      <w:sz w:val="18"/>
+      <w:szCs w:val="18"/>
+    </w:rPr>
+  </w:style>
+  <w:style w:type="character" w:customStyle="1" w:styleId="Char0">
+    <w:name w:val="页眉 Char"/>
+    <w:basedOn w:val="a0"/>
+    <w:link w:val="a4"/>
+    <w:uiPriority w:val="99"/>
+    <w:rsid w:val="002675F3"/>
+    <w:rPr>
+      <w:sz w:val="18"/>
+      <w:szCs w:val="18"/>
+    </w:rPr>
+  </w:style>
+  <w:style w:type="paragraph" w:styleId="a5">
+    <w:name w:val="footer"/>
+    <w:basedOn w:val="a"/>
+    <w:link w:val="Char1"/>
+    <w:uiPriority w:val="99"/>
+    <w:unhideWhenUsed/>
+    <w:rsid w:val="002675F3"/>
+    <w:pPr>
+      <w:tabs>
+        <w:tab w:val="center" w:pos="4153"/>
+        <w:tab w:val="right" w:pos="8306"/>
+      </w:tabs>
+      <w:snapToGrid w:val="0"/>
+      <w:jc w:val="left"/>
+    </w:pPr>
+    <w:rPr>
+      <w:sz w:val="18"/>
+      <w:szCs w:val="18"/>
+    </w:rPr>
+  </w:style>
+  <w:style w:type="character" w:customStyle="1" w:styleId="Char1">
+    <w:name w:val="页脚 Char"/>
+    <w:basedOn w:val="a0"/>
+    <w:link w:val="a5"/>
+    <w:uiPriority w:val="99"/>
+    <w:rsid w:val="002675F3"/>
     <w:rPr>
       <w:sz w:val="18"/>
       <w:szCs w:val="18"/>

</xml_diff>